<commit_message>
sprint 2 doc and some WIP UI
</commit_message>
<xml_diff>
--- a/docs/sprintDocs/sprint0/sprintPlanTemplate.docx
+++ b/docs/sprintDocs/sprint0/sprintPlanTemplate.docx
@@ -27,6 +27,31 @@
             <w:gridSpan w:val="6"/>
           </w:tcPr>
           <w:p>
+            <w:pPr>
+              <w:jc w:val="center"/>
+              <w:rPr>
+                <w:b/>
+                <w:bCs/>
+              </w:rPr>
+            </w:pPr>
+            <w:bookmarkStart w:id="0" w:name="_Hlk54647742"/>
+            <w:r>
+              <w:rPr>
+                <w:b/>
+                <w:bCs/>
+              </w:rPr>
+              <w:t>Sprint Plan Document</w:t>
+            </w:r>
+          </w:p>
+        </w:tc>
+      </w:tr>
+      <w:tr>
+        <w:tc>
+          <w:tcPr>
+            <w:tcW w:w="9016" w:type="dxa"/>
+            <w:gridSpan w:val="6"/>
+          </w:tcPr>
+          <w:p>
             <w:r>
               <w:rPr>
                 <w:b/>
@@ -62,7 +87,10 @@
               <w:t>:</w:t>
             </w:r>
             <w:r>
-              <w:t xml:space="preserve"> In The Beginning</w:t>
+              <w:t xml:space="preserve"> </w:t>
+            </w:r>
+            <w:r>
+              <w:t>Let There Be Light</w:t>
             </w:r>
           </w:p>
         </w:tc>
@@ -138,6 +166,12 @@
             <w:gridSpan w:val="6"/>
           </w:tcPr>
           <w:p>
+            <w:pPr>
+              <w:rPr>
+                <w:b/>
+                <w:bCs/>
+              </w:rPr>
+            </w:pPr>
             <w:r>
               <w:rPr>
                 <w:b/>
@@ -145,23 +179,16 @@
               </w:rPr>
               <w:t xml:space="preserve">Description: </w:t>
             </w:r>
+          </w:p>
+          <w:p>
             <w:r>
               <w:t xml:space="preserve">This sprint will address setting up a working environment </w:t>
             </w:r>
             <w:r>
-              <w:t xml:space="preserve">for development </w:t>
-            </w:r>
-            <w:r>
-              <w:t xml:space="preserve">and researching software </w:t>
-            </w:r>
-            <w:r>
-              <w:t>like</w:t>
-            </w:r>
-            <w:r>
-              <w:t xml:space="preserve"> the </w:t>
-            </w:r>
-            <w:r>
-              <w:t>software this project aims to produce.</w:t>
+              <w:t>for development</w:t>
+            </w:r>
+            <w:r>
+              <w:t xml:space="preserve">, researching similar software </w:t>
             </w:r>
           </w:p>
         </w:tc>
@@ -185,18 +212,27 @@
                 <w:b/>
                 <w:bCs/>
               </w:rPr>
-              <w:t>Itinerary</w:t>
-            </w:r>
-          </w:p>
-        </w:tc>
-      </w:tr>
-      <w:tr>
-        <w:tc>
-          <w:tcPr>
-            <w:tcW w:w="2254" w:type="dxa"/>
+              <w:t>Plan</w:t>
+            </w:r>
+            <w:r>
+              <w:rPr>
+                <w:b/>
+                <w:bCs/>
+              </w:rPr>
+              <w:t xml:space="preserve"> Outline</w:t>
+            </w:r>
+          </w:p>
+        </w:tc>
+      </w:tr>
+      <w:tr>
+        <w:tc>
+          <w:tcPr>
+            <w:tcW w:w="4508" w:type="dxa"/>
+            <w:gridSpan w:val="3"/>
           </w:tcPr>
           <w:p>
             <w:pPr>
+              <w:jc w:val="center"/>
               <w:rPr>
                 <w:b/>
                 <w:bCs/>
@@ -207,17 +243,18 @@
                 <w:b/>
                 <w:bCs/>
               </w:rPr>
-              <w:t>Task</w:t>
-            </w:r>
-          </w:p>
-        </w:tc>
-        <w:tc>
-          <w:tcPr>
-            <w:tcW w:w="2254" w:type="dxa"/>
-            <w:gridSpan w:val="2"/>
+              <w:t>Tasks</w:t>
+            </w:r>
+          </w:p>
+        </w:tc>
+        <w:tc>
+          <w:tcPr>
+            <w:tcW w:w="4508" w:type="dxa"/>
+            <w:gridSpan w:val="3"/>
           </w:tcPr>
           <w:p>
             <w:pPr>
+              <w:jc w:val="center"/>
               <w:rPr>
                 <w:b/>
                 <w:bCs/>
@@ -228,307 +265,196 @@
                 <w:b/>
                 <w:bCs/>
               </w:rPr>
-              <w:t xml:space="preserve">Start </w:t>
-            </w:r>
-            <w:r>
-              <w:rPr>
-                <w:b/>
-                <w:bCs/>
-              </w:rPr>
-              <w:t>D</w:t>
-            </w:r>
-            <w:r>
-              <w:rPr>
-                <w:b/>
-                <w:bCs/>
-              </w:rPr>
-              <w:t>ate</w:t>
-            </w:r>
-          </w:p>
-        </w:tc>
-        <w:tc>
-          <w:tcPr>
-            <w:tcW w:w="2254" w:type="dxa"/>
-            <w:gridSpan w:val="2"/>
+              <w:t>Expected Time Required</w:t>
+            </w:r>
+            <w:r>
+              <w:rPr>
+                <w:b/>
+                <w:bCs/>
+              </w:rPr>
+              <w:t xml:space="preserve"> (hours)</w:t>
+            </w:r>
+          </w:p>
+        </w:tc>
+      </w:tr>
+      <w:tr>
+        <w:tc>
+          <w:tcPr>
+            <w:tcW w:w="4508" w:type="dxa"/>
+            <w:gridSpan w:val="3"/>
+          </w:tcPr>
+          <w:p>
+            <w:r>
+              <w:t>Set up repository</w:t>
+            </w:r>
+          </w:p>
+        </w:tc>
+        <w:tc>
+          <w:tcPr>
+            <w:tcW w:w="4508" w:type="dxa"/>
+            <w:gridSpan w:val="3"/>
+          </w:tcPr>
+          <w:p>
+            <w:r>
+              <w:t xml:space="preserve">1 </w:t>
+            </w:r>
+          </w:p>
+        </w:tc>
+      </w:tr>
+      <w:tr>
+        <w:tc>
+          <w:tcPr>
+            <w:tcW w:w="4508" w:type="dxa"/>
+            <w:gridSpan w:val="3"/>
+          </w:tcPr>
+          <w:p>
+            <w:r>
+              <w:t>Set up planner</w:t>
+            </w:r>
+          </w:p>
+        </w:tc>
+        <w:tc>
+          <w:tcPr>
+            <w:tcW w:w="4508" w:type="dxa"/>
+            <w:gridSpan w:val="3"/>
+          </w:tcPr>
+          <w:p>
+            <w:r>
+              <w:t>1</w:t>
+            </w:r>
+          </w:p>
+        </w:tc>
+      </w:tr>
+      <w:tr>
+        <w:tc>
+          <w:tcPr>
+            <w:tcW w:w="4508" w:type="dxa"/>
+            <w:gridSpan w:val="3"/>
+          </w:tcPr>
+          <w:p>
+            <w:r>
+              <w:t>Identify appropriate platform for development</w:t>
+            </w:r>
+          </w:p>
+        </w:tc>
+        <w:tc>
+          <w:tcPr>
+            <w:tcW w:w="4508" w:type="dxa"/>
+            <w:gridSpan w:val="3"/>
+          </w:tcPr>
+          <w:p>
+            <w:r>
+              <w:t>2</w:t>
+            </w:r>
+          </w:p>
+        </w:tc>
+      </w:tr>
+      <w:tr>
+        <w:tc>
+          <w:tcPr>
+            <w:tcW w:w="4508" w:type="dxa"/>
+            <w:gridSpan w:val="3"/>
+          </w:tcPr>
+          <w:p>
+            <w:r>
+              <w:t>Identify appropriate IDE for development</w:t>
+            </w:r>
+          </w:p>
+        </w:tc>
+        <w:tc>
+          <w:tcPr>
+            <w:tcW w:w="4508" w:type="dxa"/>
+            <w:gridSpan w:val="3"/>
+          </w:tcPr>
+          <w:p>
+            <w:r>
+              <w:t>2</w:t>
+            </w:r>
+          </w:p>
+        </w:tc>
+      </w:tr>
+      <w:tr>
+        <w:tc>
+          <w:tcPr>
+            <w:tcW w:w="4508" w:type="dxa"/>
+            <w:gridSpan w:val="3"/>
+          </w:tcPr>
+          <w:p>
+            <w:r>
+              <w:t xml:space="preserve">Research similar software products </w:t>
+            </w:r>
+          </w:p>
+        </w:tc>
+        <w:tc>
+          <w:tcPr>
+            <w:tcW w:w="4508" w:type="dxa"/>
+            <w:gridSpan w:val="3"/>
+          </w:tcPr>
+          <w:p>
+            <w:r>
+              <w:t>2</w:t>
+            </w:r>
+          </w:p>
+        </w:tc>
+      </w:tr>
+      <w:tr>
+        <w:tc>
+          <w:tcPr>
+            <w:tcW w:w="4508" w:type="dxa"/>
+            <w:gridSpan w:val="3"/>
           </w:tcPr>
           <w:p>
             <w:pPr>
-              <w:rPr>
-                <w:b/>
-                <w:bCs/>
-              </w:rPr>
+              <w:jc w:val="center"/>
             </w:pPr>
             <w:r>
               <w:rPr>
                 <w:b/>
                 <w:bCs/>
               </w:rPr>
-              <w:t xml:space="preserve">Expected </w:t>
-            </w:r>
-            <w:r>
-              <w:rPr>
-                <w:b/>
-                <w:bCs/>
-              </w:rPr>
-              <w:t>C</w:t>
-            </w:r>
-            <w:r>
-              <w:rPr>
-                <w:b/>
-                <w:bCs/>
-              </w:rPr>
-              <w:t xml:space="preserve">ompletion </w:t>
-            </w:r>
-            <w:r>
-              <w:rPr>
-                <w:b/>
-                <w:bCs/>
-              </w:rPr>
-              <w:t>D</w:t>
-            </w:r>
-            <w:r>
-              <w:rPr>
-                <w:b/>
-                <w:bCs/>
-              </w:rPr>
-              <w:t>ate</w:t>
-            </w:r>
-          </w:p>
-        </w:tc>
-        <w:tc>
-          <w:tcPr>
-            <w:tcW w:w="2254" w:type="dxa"/>
+              <w:t>User Stories</w:t>
+            </w:r>
+          </w:p>
+        </w:tc>
+        <w:tc>
+          <w:tcPr>
+            <w:tcW w:w="4508" w:type="dxa"/>
+            <w:gridSpan w:val="3"/>
           </w:tcPr>
           <w:p>
             <w:pPr>
-              <w:rPr>
-                <w:b/>
-                <w:bCs/>
-              </w:rPr>
+              <w:jc w:val="center"/>
             </w:pPr>
             <w:r>
               <w:rPr>
                 <w:b/>
                 <w:bCs/>
               </w:rPr>
-              <w:t xml:space="preserve">Expected </w:t>
-            </w:r>
-            <w:r>
-              <w:rPr>
-                <w:b/>
-                <w:bCs/>
-              </w:rPr>
-              <w:t>T</w:t>
-            </w:r>
-            <w:r>
-              <w:rPr>
-                <w:b/>
-                <w:bCs/>
-              </w:rPr>
-              <w:t xml:space="preserve">ime </w:t>
-            </w:r>
-            <w:r>
-              <w:rPr>
-                <w:b/>
-                <w:bCs/>
-              </w:rPr>
-              <w:t>R</w:t>
-            </w:r>
-            <w:r>
-              <w:rPr>
-                <w:b/>
-                <w:bCs/>
-              </w:rPr>
-              <w:t>equired</w:t>
-            </w:r>
-            <w:r>
-              <w:rPr>
-                <w:b/>
-                <w:bCs/>
-              </w:rPr>
-              <w:t xml:space="preserve"> (hours)</w:t>
-            </w:r>
-          </w:p>
-        </w:tc>
-      </w:tr>
-      <w:tr>
-        <w:tc>
-          <w:tcPr>
-            <w:tcW w:w="2254" w:type="dxa"/>
-          </w:tcPr>
-          <w:p>
-            <w:r>
-              <w:t>Set up repository</w:t>
-            </w:r>
-          </w:p>
-        </w:tc>
-        <w:tc>
-          <w:tcPr>
-            <w:tcW w:w="2254" w:type="dxa"/>
-            <w:gridSpan w:val="2"/>
-          </w:tcPr>
-          <w:p>
-            <w:r>
-              <w:t>12/10/2020</w:t>
-            </w:r>
-          </w:p>
-        </w:tc>
-        <w:tc>
-          <w:tcPr>
-            <w:tcW w:w="2254" w:type="dxa"/>
-            <w:gridSpan w:val="2"/>
-          </w:tcPr>
-          <w:p>
-            <w:r>
-              <w:t>26/10/2020</w:t>
-            </w:r>
-          </w:p>
-        </w:tc>
-        <w:tc>
-          <w:tcPr>
-            <w:tcW w:w="2254" w:type="dxa"/>
-          </w:tcPr>
-          <w:p>
-            <w:r>
-              <w:t xml:space="preserve">1 </w:t>
-            </w:r>
-          </w:p>
-        </w:tc>
-      </w:tr>
-      <w:tr>
-        <w:tc>
-          <w:tcPr>
-            <w:tcW w:w="2254" w:type="dxa"/>
-          </w:tcPr>
-          <w:p>
-            <w:r>
-              <w:t>Identify appropriate platform for development</w:t>
-            </w:r>
-          </w:p>
-        </w:tc>
-        <w:tc>
-          <w:tcPr>
-            <w:tcW w:w="2254" w:type="dxa"/>
-            <w:gridSpan w:val="2"/>
-          </w:tcPr>
-          <w:p>
-            <w:r>
-              <w:t>12/10/2020</w:t>
-            </w:r>
-          </w:p>
-        </w:tc>
-        <w:tc>
-          <w:tcPr>
-            <w:tcW w:w="2254" w:type="dxa"/>
-            <w:gridSpan w:val="2"/>
-          </w:tcPr>
-          <w:p>
-            <w:r>
-              <w:t>26/10/2020</w:t>
-            </w:r>
-          </w:p>
-        </w:tc>
-        <w:tc>
-          <w:tcPr>
-            <w:tcW w:w="2254" w:type="dxa"/>
-          </w:tcPr>
-          <w:p>
-            <w:r>
-              <w:t>2</w:t>
-            </w:r>
-          </w:p>
-        </w:tc>
-      </w:tr>
-      <w:tr>
-        <w:tc>
-          <w:tcPr>
-            <w:tcW w:w="2254" w:type="dxa"/>
-          </w:tcPr>
-          <w:p>
-            <w:r>
-              <w:t xml:space="preserve">Identify </w:t>
-            </w:r>
-            <w:r>
-              <w:t xml:space="preserve">appropriate </w:t>
-            </w:r>
-            <w:r>
-              <w:t>IDE for development</w:t>
-            </w:r>
-          </w:p>
-        </w:tc>
-        <w:tc>
-          <w:tcPr>
-            <w:tcW w:w="2254" w:type="dxa"/>
-            <w:gridSpan w:val="2"/>
-          </w:tcPr>
-          <w:p>
-            <w:r>
-              <w:t>12/10/2020</w:t>
-            </w:r>
-          </w:p>
-        </w:tc>
-        <w:tc>
-          <w:tcPr>
-            <w:tcW w:w="2254" w:type="dxa"/>
-            <w:gridSpan w:val="2"/>
-          </w:tcPr>
-          <w:p>
-            <w:r>
-              <w:t>26/10/2020</w:t>
-            </w:r>
-          </w:p>
-        </w:tc>
-        <w:tc>
-          <w:tcPr>
-            <w:tcW w:w="2254" w:type="dxa"/>
-          </w:tcPr>
-          <w:p>
-            <w:r>
-              <w:t>2</w:t>
-            </w:r>
-          </w:p>
-        </w:tc>
-      </w:tr>
-      <w:tr>
-        <w:tc>
-          <w:tcPr>
-            <w:tcW w:w="2254" w:type="dxa"/>
-          </w:tcPr>
-          <w:p>
-            <w:r>
-              <w:t xml:space="preserve">Research similar software products </w:t>
-            </w:r>
-          </w:p>
-        </w:tc>
-        <w:tc>
-          <w:tcPr>
-            <w:tcW w:w="2254" w:type="dxa"/>
-            <w:gridSpan w:val="2"/>
-          </w:tcPr>
-          <w:p>
-            <w:r>
-              <w:t>12/10/2020</w:t>
-            </w:r>
-          </w:p>
-        </w:tc>
-        <w:tc>
-          <w:tcPr>
-            <w:tcW w:w="2254" w:type="dxa"/>
-            <w:gridSpan w:val="2"/>
-          </w:tcPr>
-          <w:p>
-            <w:r>
-              <w:t>26/10/2020</w:t>
-            </w:r>
-          </w:p>
-        </w:tc>
-        <w:tc>
-          <w:tcPr>
-            <w:tcW w:w="2254" w:type="dxa"/>
-          </w:tcPr>
-          <w:p>
-            <w:r>
-              <w:t>2</w:t>
+              <w:t>Expected Time Required (hours)</w:t>
+            </w:r>
+          </w:p>
+        </w:tc>
+      </w:tr>
+      <w:tr>
+        <w:tc>
+          <w:tcPr>
+            <w:tcW w:w="4508" w:type="dxa"/>
+            <w:gridSpan w:val="3"/>
+          </w:tcPr>
+          <w:p>
+            <w:r>
+              <w:t>n/a</w:t>
+            </w:r>
+          </w:p>
+        </w:tc>
+        <w:tc>
+          <w:tcPr>
+            <w:tcW w:w="4508" w:type="dxa"/>
+            <w:gridSpan w:val="3"/>
+          </w:tcPr>
+          <w:p>
+            <w:r>
+              <w:t>n/a</w:t>
             </w:r>
           </w:p>
         </w:tc>
@@ -563,6 +489,9 @@
             <w:tcW w:w="2254" w:type="dxa"/>
           </w:tcPr>
           <w:p>
+            <w:pPr>
+              <w:jc w:val="center"/>
+            </w:pPr>
             <w:r>
               <w:rPr>
                 <w:b/>
@@ -579,6 +508,7 @@
           </w:tcPr>
           <w:p>
             <w:pPr>
+              <w:jc w:val="center"/>
               <w:rPr>
                 <w:b/>
                 <w:bCs/>
@@ -628,6 +558,7 @@
           </w:tcPr>
           <w:p>
             <w:pPr>
+              <w:jc w:val="center"/>
               <w:rPr>
                 <w:b/>
                 <w:bCs/>
@@ -648,6 +579,7 @@
           </w:tcPr>
           <w:p>
             <w:pPr>
+              <w:jc w:val="center"/>
               <w:rPr>
                 <w:b/>
                 <w:bCs/>
@@ -689,7 +621,7 @@
           <w:tcPr>
             <w:tcW w:w="2254" w:type="dxa"/>
             <w:gridSpan w:val="2"/>
-            <w:shd w:val="clear" w:color="auto" w:fill="70AD47" w:themeFill="accent6"/>
+            <w:shd w:val="clear" w:color="auto" w:fill="00B050"/>
           </w:tcPr>
           <w:p>
             <w:pPr>
@@ -716,6 +648,50 @@
           </w:tcPr>
           <w:p>
             <w:r>
+              <w:t xml:space="preserve">Set up </w:t>
+            </w:r>
+            <w:r>
+              <w:t>planner</w:t>
+            </w:r>
+          </w:p>
+        </w:tc>
+        <w:tc>
+          <w:tcPr>
+            <w:tcW w:w="2254" w:type="dxa"/>
+            <w:gridSpan w:val="2"/>
+          </w:tcPr>
+          <w:p>
+            <w:r>
+              <w:t>15 mins</w:t>
+            </w:r>
+          </w:p>
+        </w:tc>
+        <w:tc>
+          <w:tcPr>
+            <w:tcW w:w="2254" w:type="dxa"/>
+            <w:gridSpan w:val="2"/>
+            <w:shd w:val="clear" w:color="auto" w:fill="00B050"/>
+          </w:tcPr>
+          <w:p>
+            <w:r>
+              <w:t>Complete</w:t>
+            </w:r>
+          </w:p>
+        </w:tc>
+        <w:tc>
+          <w:tcPr>
+            <w:tcW w:w="2254" w:type="dxa"/>
+          </w:tcPr>
+          <w:p/>
+        </w:tc>
+      </w:tr>
+      <w:tr>
+        <w:tc>
+          <w:tcPr>
+            <w:tcW w:w="2254" w:type="dxa"/>
+          </w:tcPr>
+          <w:p>
+            <w:r>
               <w:t>Identify appropriate platform for development</w:t>
             </w:r>
           </w:p>
@@ -735,7 +711,7 @@
           <w:tcPr>
             <w:tcW w:w="2254" w:type="dxa"/>
             <w:gridSpan w:val="2"/>
-            <w:shd w:val="clear" w:color="auto" w:fill="70AD47" w:themeFill="accent6"/>
+            <w:shd w:val="clear" w:color="auto" w:fill="00B050"/>
           </w:tcPr>
           <w:p>
             <w:pPr>
@@ -785,7 +761,7 @@
           <w:tcPr>
             <w:tcW w:w="2254" w:type="dxa"/>
             <w:gridSpan w:val="2"/>
-            <w:shd w:val="clear" w:color="auto" w:fill="70AD47" w:themeFill="accent6"/>
+            <w:shd w:val="clear" w:color="auto" w:fill="00B050"/>
           </w:tcPr>
           <w:p>
             <w:r>
@@ -830,7 +806,7 @@
           <w:tcPr>
             <w:tcW w:w="2254" w:type="dxa"/>
             <w:gridSpan w:val="2"/>
-            <w:shd w:val="clear" w:color="auto" w:fill="70AD47" w:themeFill="accent6"/>
+            <w:shd w:val="clear" w:color="auto" w:fill="00B050"/>
           </w:tcPr>
           <w:p>
             <w:r>
@@ -851,9 +827,13 @@
               <w:t>Fooodie</w:t>
             </w:r>
             <w:proofErr w:type="spellEnd"/>
-          </w:p>
-        </w:tc>
-      </w:tr>
+            <w:r>
+              <w:t>.</w:t>
+            </w:r>
+          </w:p>
+        </w:tc>
+      </w:tr>
+      <w:bookmarkEnd w:id="0"/>
     </w:tbl>
     <w:p>
       <w:pPr>

</xml_diff>